<commit_message>
Initial commit for new branch
</commit_message>
<xml_diff>
--- a/LDCW6123 Project_Soothi Kee Jothi A_P Rajendram (1231302716).docx
+++ b/LDCW6123 Project_Soothi Kee Jothi A_P Rajendram (1231302716).docx
@@ -25213,13 +25213,434 @@
           <w:szCs w:val="28"/>
         </w:rPr>
       </w:pPr>
-    </w:p>
-    <w:p>
-      <w:pPr>
+      <w:r>
         <w:rPr>
           <w:rFonts w:ascii="Times New Roman" w:hAnsi="Times New Roman"/>
           <w:b/>
           <w:bCs/>
+          <w:noProof/>
+          <w:sz w:val="28"/>
+          <w:szCs w:val="28"/>
+        </w:rPr>
+        <w:drawing>
+          <wp:inline distT="0" distB="0" distL="0" distR="0" wp14:anchorId="75CFD8F2" wp14:editId="3DA074DF">
+            <wp:extent cx="5731510" cy="1534160"/>
+            <wp:effectExtent l="0" t="0" r="2540" b="8890"/>
+            <wp:docPr id="575225154" name="Picture 70" descr="A screenshot of a computer&#10;&#10;Description automatically generated"/>
+            <wp:cNvGraphicFramePr>
+              <a:graphicFrameLocks xmlns:a="http://schemas.openxmlformats.org/drawingml/2006/main" noChangeAspect="1"/>
+            </wp:cNvGraphicFramePr>
+            <a:graphic xmlns:a="http://schemas.openxmlformats.org/drawingml/2006/main">
+              <a:graphicData uri="http://schemas.openxmlformats.org/drawingml/2006/picture">
+                <pic:pic xmlns:pic="http://schemas.openxmlformats.org/drawingml/2006/picture">
+                  <pic:nvPicPr>
+                    <pic:cNvPr id="575225154" name="Picture 70" descr="A screenshot of a computer&#10;&#10;Description automatically generated"/>
+                    <pic:cNvPicPr/>
+                  </pic:nvPicPr>
+                  <pic:blipFill>
+                    <a:blip r:embed="rId23">
+                      <a:extLst>
+                        <a:ext uri="{28A0092B-C50C-407E-A947-70E740481C1C}">
+                          <a14:useLocalDpi xmlns:a14="http://schemas.microsoft.com/office/drawing/2010/main" val="0"/>
+                        </a:ext>
+                      </a:extLst>
+                    </a:blip>
+                    <a:stretch>
+                      <a:fillRect/>
+                    </a:stretch>
+                  </pic:blipFill>
+                  <pic:spPr>
+                    <a:xfrm>
+                      <a:off x="0" y="0"/>
+                      <a:ext cx="5731510" cy="1534160"/>
+                    </a:xfrm>
+                    <a:prstGeom prst="rect">
+                      <a:avLst/>
+                    </a:prstGeom>
+                  </pic:spPr>
+                </pic:pic>
+              </a:graphicData>
+            </a:graphic>
+          </wp:inline>
+        </w:drawing>
+      </w:r>
+    </w:p>
+    <w:p>
+      <w:pPr>
+        <w:rPr>
+          <w:rFonts w:ascii="Times New Roman" w:hAnsi="Times New Roman"/>
+          <w:b/>
+          <w:bCs/>
+          <w:sz w:val="28"/>
+          <w:szCs w:val="28"/>
+        </w:rPr>
+      </w:pPr>
+      <w:r>
+        <w:rPr>
+          <w:rFonts w:ascii="Times New Roman" w:hAnsi="Times New Roman"/>
+          <w:b/>
+          <w:bCs/>
+          <w:noProof/>
+          <w:sz w:val="28"/>
+          <w:szCs w:val="28"/>
+        </w:rPr>
+        <w:drawing>
+          <wp:inline distT="0" distB="0" distL="0" distR="0" wp14:anchorId="4850C744" wp14:editId="235ABEBE">
+            <wp:extent cx="5731510" cy="865505"/>
+            <wp:effectExtent l="0" t="0" r="2540" b="0"/>
+            <wp:docPr id="732264599" name="Picture 81" descr="A black screen with yellow text&#10;&#10;Description automatically generated"/>
+            <wp:cNvGraphicFramePr>
+              <a:graphicFrameLocks xmlns:a="http://schemas.openxmlformats.org/drawingml/2006/main" noChangeAspect="1"/>
+            </wp:cNvGraphicFramePr>
+            <a:graphic xmlns:a="http://schemas.openxmlformats.org/drawingml/2006/main">
+              <a:graphicData uri="http://schemas.openxmlformats.org/drawingml/2006/picture">
+                <pic:pic xmlns:pic="http://schemas.openxmlformats.org/drawingml/2006/picture">
+                  <pic:nvPicPr>
+                    <pic:cNvPr id="732264599" name="Picture 81" descr="A black screen with yellow text&#10;&#10;Description automatically generated"/>
+                    <pic:cNvPicPr/>
+                  </pic:nvPicPr>
+                  <pic:blipFill>
+                    <a:blip r:embed="rId24">
+                      <a:extLst>
+                        <a:ext uri="{28A0092B-C50C-407E-A947-70E740481C1C}">
+                          <a14:useLocalDpi xmlns:a14="http://schemas.microsoft.com/office/drawing/2010/main" val="0"/>
+                        </a:ext>
+                      </a:extLst>
+                    </a:blip>
+                    <a:stretch>
+                      <a:fillRect/>
+                    </a:stretch>
+                  </pic:blipFill>
+                  <pic:spPr>
+                    <a:xfrm>
+                      <a:off x="0" y="0"/>
+                      <a:ext cx="5731510" cy="865505"/>
+                    </a:xfrm>
+                    <a:prstGeom prst="rect">
+                      <a:avLst/>
+                    </a:prstGeom>
+                  </pic:spPr>
+                </pic:pic>
+              </a:graphicData>
+            </a:graphic>
+          </wp:inline>
+        </w:drawing>
+      </w:r>
+    </w:p>
+    <w:p>
+      <w:pPr>
+        <w:rPr>
+          <w:rFonts w:ascii="Times New Roman" w:hAnsi="Times New Roman"/>
+          <w:b/>
+          <w:bCs/>
+          <w:sz w:val="28"/>
+          <w:szCs w:val="28"/>
+        </w:rPr>
+      </w:pPr>
+      <w:r>
+        <w:rPr>
+          <w:rFonts w:ascii="Times New Roman" w:hAnsi="Times New Roman"/>
+          <w:b/>
+          <w:bCs/>
+          <w:noProof/>
+          <w:sz w:val="28"/>
+          <w:szCs w:val="28"/>
+        </w:rPr>
+        <w:drawing>
+          <wp:inline distT="0" distB="0" distL="0" distR="0" wp14:anchorId="6A2BA2D8" wp14:editId="7E29C1E7">
+            <wp:extent cx="5731510" cy="1081405"/>
+            <wp:effectExtent l="0" t="0" r="2540" b="4445"/>
+            <wp:docPr id="2035391364" name="Picture 80" descr="A screen shot of a computer&#10;&#10;Description automatically generated"/>
+            <wp:cNvGraphicFramePr>
+              <a:graphicFrameLocks xmlns:a="http://schemas.openxmlformats.org/drawingml/2006/main" noChangeAspect="1"/>
+            </wp:cNvGraphicFramePr>
+            <a:graphic xmlns:a="http://schemas.openxmlformats.org/drawingml/2006/main">
+              <a:graphicData uri="http://schemas.openxmlformats.org/drawingml/2006/picture">
+                <pic:pic xmlns:pic="http://schemas.openxmlformats.org/drawingml/2006/picture">
+                  <pic:nvPicPr>
+                    <pic:cNvPr id="2035391364" name="Picture 80" descr="A screen shot of a computer&#10;&#10;Description automatically generated"/>
+                    <pic:cNvPicPr/>
+                  </pic:nvPicPr>
+                  <pic:blipFill>
+                    <a:blip r:embed="rId25">
+                      <a:extLst>
+                        <a:ext uri="{28A0092B-C50C-407E-A947-70E740481C1C}">
+                          <a14:useLocalDpi xmlns:a14="http://schemas.microsoft.com/office/drawing/2010/main" val="0"/>
+                        </a:ext>
+                      </a:extLst>
+                    </a:blip>
+                    <a:stretch>
+                      <a:fillRect/>
+                    </a:stretch>
+                  </pic:blipFill>
+                  <pic:spPr>
+                    <a:xfrm>
+                      <a:off x="0" y="0"/>
+                      <a:ext cx="5731510" cy="1081405"/>
+                    </a:xfrm>
+                    <a:prstGeom prst="rect">
+                      <a:avLst/>
+                    </a:prstGeom>
+                  </pic:spPr>
+                </pic:pic>
+              </a:graphicData>
+            </a:graphic>
+          </wp:inline>
+        </w:drawing>
+      </w:r>
+    </w:p>
+    <w:p>
+      <w:pPr>
+        <w:rPr>
+          <w:rFonts w:ascii="Times New Roman" w:hAnsi="Times New Roman"/>
+          <w:b/>
+          <w:bCs/>
+          <w:noProof/>
+          <w:sz w:val="28"/>
+          <w:szCs w:val="28"/>
+        </w:rPr>
+      </w:pPr>
+      <w:r>
+        <w:rPr>
+          <w:rFonts w:ascii="Times New Roman" w:hAnsi="Times New Roman"/>
+          <w:b/>
+          <w:bCs/>
+          <w:noProof/>
+          <w:sz w:val="28"/>
+          <w:szCs w:val="28"/>
+        </w:rPr>
+        <w:drawing>
+          <wp:inline distT="0" distB="0" distL="0" distR="0" wp14:anchorId="48D7C906" wp14:editId="6F63E8E2">
+            <wp:extent cx="5306165" cy="1000265"/>
+            <wp:effectExtent l="0" t="0" r="0" b="9525"/>
+            <wp:docPr id="1013824693" name="Picture 72" descr="A screenshot of a computer screen&#10;&#10;Description automatically generated"/>
+            <wp:cNvGraphicFramePr>
+              <a:graphicFrameLocks xmlns:a="http://schemas.openxmlformats.org/drawingml/2006/main" noChangeAspect="1"/>
+            </wp:cNvGraphicFramePr>
+            <a:graphic xmlns:a="http://schemas.openxmlformats.org/drawingml/2006/main">
+              <a:graphicData uri="http://schemas.openxmlformats.org/drawingml/2006/picture">
+                <pic:pic xmlns:pic="http://schemas.openxmlformats.org/drawingml/2006/picture">
+                  <pic:nvPicPr>
+                    <pic:cNvPr id="1013824693" name="Picture 72" descr="A screenshot of a computer screen&#10;&#10;Description automatically generated"/>
+                    <pic:cNvPicPr/>
+                  </pic:nvPicPr>
+                  <pic:blipFill>
+                    <a:blip r:embed="rId26">
+                      <a:extLst>
+                        <a:ext uri="{28A0092B-C50C-407E-A947-70E740481C1C}">
+                          <a14:useLocalDpi xmlns:a14="http://schemas.microsoft.com/office/drawing/2010/main" val="0"/>
+                        </a:ext>
+                      </a:extLst>
+                    </a:blip>
+                    <a:stretch>
+                      <a:fillRect/>
+                    </a:stretch>
+                  </pic:blipFill>
+                  <pic:spPr>
+                    <a:xfrm>
+                      <a:off x="0" y="0"/>
+                      <a:ext cx="5306165" cy="1000265"/>
+                    </a:xfrm>
+                    <a:prstGeom prst="rect">
+                      <a:avLst/>
+                    </a:prstGeom>
+                  </pic:spPr>
+                </pic:pic>
+              </a:graphicData>
+            </a:graphic>
+          </wp:inline>
+        </w:drawing>
+      </w:r>
+    </w:p>
+    <w:p>
+      <w:pPr>
+        <w:rPr>
+          <w:rFonts w:ascii="Times New Roman" w:hAnsi="Times New Roman"/>
+          <w:b/>
+          <w:bCs/>
+          <w:noProof/>
+          <w:sz w:val="28"/>
+          <w:szCs w:val="28"/>
+        </w:rPr>
+      </w:pPr>
+      <w:r>
+        <w:rPr>
+          <w:rFonts w:ascii="Times New Roman" w:hAnsi="Times New Roman"/>
+          <w:b/>
+          <w:bCs/>
+          <w:noProof/>
+          <w:sz w:val="28"/>
+          <w:szCs w:val="28"/>
+        </w:rPr>
+        <w:drawing>
+          <wp:inline distT="0" distB="0" distL="0" distR="0" wp14:anchorId="3C01C609" wp14:editId="6B5446CD">
+            <wp:extent cx="5731510" cy="2540000"/>
+            <wp:effectExtent l="0" t="0" r="2540" b="0"/>
+            <wp:docPr id="322411202" name="Picture 76" descr="A screenshot of a computer&#10;&#10;Description automatically generated"/>
+            <wp:cNvGraphicFramePr>
+              <a:graphicFrameLocks xmlns:a="http://schemas.openxmlformats.org/drawingml/2006/main" noChangeAspect="1"/>
+            </wp:cNvGraphicFramePr>
+            <a:graphic xmlns:a="http://schemas.openxmlformats.org/drawingml/2006/main">
+              <a:graphicData uri="http://schemas.openxmlformats.org/drawingml/2006/picture">
+                <pic:pic xmlns:pic="http://schemas.openxmlformats.org/drawingml/2006/picture">
+                  <pic:nvPicPr>
+                    <pic:cNvPr id="322411202" name="Picture 76" descr="A screenshot of a computer&#10;&#10;Description automatically generated"/>
+                    <pic:cNvPicPr/>
+                  </pic:nvPicPr>
+                  <pic:blipFill>
+                    <a:blip r:embed="rId27" cstate="print">
+                      <a:extLst>
+                        <a:ext uri="{28A0092B-C50C-407E-A947-70E740481C1C}">
+                          <a14:useLocalDpi xmlns:a14="http://schemas.microsoft.com/office/drawing/2010/main" val="0"/>
+                        </a:ext>
+                      </a:extLst>
+                    </a:blip>
+                    <a:stretch>
+                      <a:fillRect/>
+                    </a:stretch>
+                  </pic:blipFill>
+                  <pic:spPr>
+                    <a:xfrm>
+                      <a:off x="0" y="0"/>
+                      <a:ext cx="5731510" cy="2540000"/>
+                    </a:xfrm>
+                    <a:prstGeom prst="rect">
+                      <a:avLst/>
+                    </a:prstGeom>
+                  </pic:spPr>
+                </pic:pic>
+              </a:graphicData>
+            </a:graphic>
+          </wp:inline>
+        </w:drawing>
+      </w:r>
+    </w:p>
+    <w:p>
+      <w:pPr>
+        <w:rPr>
+          <w:rFonts w:ascii="Times New Roman" w:hAnsi="Times New Roman"/>
+          <w:noProof/>
+          <w:sz w:val="28"/>
+          <w:szCs w:val="28"/>
+        </w:rPr>
+      </w:pPr>
+      <w:r>
+        <w:rPr>
+          <w:rFonts w:ascii="Times New Roman" w:hAnsi="Times New Roman"/>
+          <w:noProof/>
+          <w:sz w:val="28"/>
+          <w:szCs w:val="28"/>
+        </w:rPr>
+        <w:drawing>
+          <wp:inline distT="0" distB="0" distL="0" distR="0" wp14:anchorId="5FA7BE64" wp14:editId="3384F678">
+            <wp:extent cx="5730875" cy="475615"/>
+            <wp:effectExtent l="0" t="0" r="3175" b="635"/>
+            <wp:docPr id="1140097983" name="Picture 73"/>
+            <wp:cNvGraphicFramePr>
+              <a:graphicFrameLocks xmlns:a="http://schemas.openxmlformats.org/drawingml/2006/main" noChangeAspect="1"/>
+            </wp:cNvGraphicFramePr>
+            <a:graphic xmlns:a="http://schemas.openxmlformats.org/drawingml/2006/main">
+              <a:graphicData uri="http://schemas.openxmlformats.org/drawingml/2006/picture">
+                <pic:pic xmlns:pic="http://schemas.openxmlformats.org/drawingml/2006/picture">
+                  <pic:nvPicPr>
+                    <pic:cNvPr id="0" name="Picture 2"/>
+                    <pic:cNvPicPr>
+                      <a:picLocks noChangeAspect="1" noChangeArrowheads="1"/>
+                    </pic:cNvPicPr>
+                  </pic:nvPicPr>
+                  <pic:blipFill>
+                    <a:blip r:embed="rId28">
+                      <a:extLst>
+                        <a:ext uri="{28A0092B-C50C-407E-A947-70E740481C1C}">
+                          <a14:useLocalDpi xmlns:a14="http://schemas.microsoft.com/office/drawing/2010/main" val="0"/>
+                        </a:ext>
+                      </a:extLst>
+                    </a:blip>
+                    <a:srcRect/>
+                    <a:stretch>
+                      <a:fillRect/>
+                    </a:stretch>
+                  </pic:blipFill>
+                  <pic:spPr bwMode="auto">
+                    <a:xfrm>
+                      <a:off x="0" y="0"/>
+                      <a:ext cx="5730875" cy="475615"/>
+                    </a:xfrm>
+                    <a:prstGeom prst="rect">
+                      <a:avLst/>
+                    </a:prstGeom>
+                    <a:noFill/>
+                  </pic:spPr>
+                </pic:pic>
+              </a:graphicData>
+            </a:graphic>
+          </wp:inline>
+        </w:drawing>
+      </w:r>
+    </w:p>
+    <w:p>
+      <w:pPr>
+        <w:rPr>
+          <w:rFonts w:ascii="Times New Roman" w:hAnsi="Times New Roman"/>
+          <w:sz w:val="28"/>
+          <w:szCs w:val="28"/>
+        </w:rPr>
+      </w:pPr>
+      <w:r>
+        <w:rPr>
+          <w:rFonts w:ascii="Times New Roman" w:hAnsi="Times New Roman"/>
+          <w:noProof/>
+          <w:sz w:val="28"/>
+          <w:szCs w:val="28"/>
+        </w:rPr>
+        <w:lastRenderedPageBreak/>
+        <w:drawing>
+          <wp:inline distT="0" distB="0" distL="0" distR="0" wp14:anchorId="3128B6C9" wp14:editId="64C03A02">
+            <wp:extent cx="5731510" cy="1922780"/>
+            <wp:effectExtent l="0" t="0" r="2540" b="1270"/>
+            <wp:docPr id="2011398447" name="Picture 77" descr="A computer screen shot of a program&#10;&#10;Description automatically generated"/>
+            <wp:cNvGraphicFramePr>
+              <a:graphicFrameLocks xmlns:a="http://schemas.openxmlformats.org/drawingml/2006/main" noChangeAspect="1"/>
+            </wp:cNvGraphicFramePr>
+            <a:graphic xmlns:a="http://schemas.openxmlformats.org/drawingml/2006/main">
+              <a:graphicData uri="http://schemas.openxmlformats.org/drawingml/2006/picture">
+                <pic:pic xmlns:pic="http://schemas.openxmlformats.org/drawingml/2006/picture">
+                  <pic:nvPicPr>
+                    <pic:cNvPr id="2011398447" name="Picture 77" descr="A computer screen shot of a program&#10;&#10;Description automatically generated"/>
+                    <pic:cNvPicPr/>
+                  </pic:nvPicPr>
+                  <pic:blipFill>
+                    <a:blip r:embed="rId29">
+                      <a:extLst>
+                        <a:ext uri="{28A0092B-C50C-407E-A947-70E740481C1C}">
+                          <a14:useLocalDpi xmlns:a14="http://schemas.microsoft.com/office/drawing/2010/main" val="0"/>
+                        </a:ext>
+                      </a:extLst>
+                    </a:blip>
+                    <a:stretch>
+                      <a:fillRect/>
+                    </a:stretch>
+                  </pic:blipFill>
+                  <pic:spPr>
+                    <a:xfrm>
+                      <a:off x="0" y="0"/>
+                      <a:ext cx="5731510" cy="1922780"/>
+                    </a:xfrm>
+                    <a:prstGeom prst="rect">
+                      <a:avLst/>
+                    </a:prstGeom>
+                  </pic:spPr>
+                </pic:pic>
+              </a:graphicData>
+            </a:graphic>
+          </wp:inline>
+        </w:drawing>
+      </w:r>
+    </w:p>
+    <w:p>
+      <w:pPr>
+        <w:rPr>
+          <w:rFonts w:ascii="Times New Roman" w:hAnsi="Times New Roman"/>
           <w:sz w:val="28"/>
           <w:szCs w:val="28"/>
         </w:rPr>

</xml_diff>